<commit_message>
Update project lần 2
</commit_message>
<xml_diff>
--- a/ALTP_Document.docx
+++ b/ALTP_Document.docx
@@ -2350,15 +2350,157 @@
                 <w:szCs w:val="28"/>
               </w:rPr>
             </w:pPr>
-            <w:r>
-              <w:rPr>
-                <w:rFonts w:ascii="Times New Roman" w:hAnsi="Times New Roman" w:cs="Times New Roman"/>
-                <w:noProof/>
-                <w:color w:val="000000" w:themeColor="text1"/>
-                <w:sz w:val="28"/>
-                <w:szCs w:val="28"/>
-              </w:rPr>
-              <w:t xml:space="preserve">B3: Người dùng chọn câu trả lời -&gt; Use  case: </w:t>
+          </w:p>
+          <w:p>
+            <w:pPr>
+              <w:spacing w:before="100" w:after="100"/>
+              <w:rPr>
+                <w:rFonts w:ascii="Times New Roman" w:hAnsi="Times New Roman" w:cs="Times New Roman"/>
+                <w:noProof/>
+                <w:color w:val="000000" w:themeColor="text1"/>
+                <w:sz w:val="28"/>
+                <w:szCs w:val="28"/>
+              </w:rPr>
+            </w:pPr>
+          </w:p>
+          <w:p>
+            <w:pPr>
+              <w:spacing w:before="100" w:after="100"/>
+              <w:rPr>
+                <w:rFonts w:ascii="Times New Roman" w:hAnsi="Times New Roman" w:cs="Times New Roman"/>
+                <w:noProof/>
+                <w:color w:val="000000" w:themeColor="text1"/>
+                <w:sz w:val="28"/>
+                <w:szCs w:val="28"/>
+              </w:rPr>
+            </w:pPr>
+            <w:r>
+              <w:rPr>
+                <w:rFonts w:ascii="Times New Roman" w:hAnsi="Times New Roman" w:cs="Times New Roman"/>
+                <w:noProof/>
+                <w:color w:val="000000" w:themeColor="text1"/>
+                <w:sz w:val="28"/>
+                <w:szCs w:val="28"/>
+              </w:rPr>
+              <w:t>B3: Người dùng xác nhận</w:t>
+            </w:r>
+          </w:p>
+          <w:p>
+            <w:pPr>
+              <w:spacing w:before="100" w:after="100"/>
+              <w:rPr>
+                <w:rFonts w:ascii="Times New Roman" w:hAnsi="Times New Roman" w:cs="Times New Roman"/>
+                <w:noProof/>
+                <w:color w:val="000000" w:themeColor="text1"/>
+                <w:sz w:val="28"/>
+                <w:szCs w:val="28"/>
+              </w:rPr>
+            </w:pPr>
+          </w:p>
+          <w:p>
+            <w:pPr>
+              <w:spacing w:before="100" w:after="100"/>
+              <w:rPr>
+                <w:rFonts w:ascii="Times New Roman" w:hAnsi="Times New Roman" w:cs="Times New Roman"/>
+                <w:noProof/>
+                <w:color w:val="000000" w:themeColor="text1"/>
+                <w:sz w:val="28"/>
+                <w:szCs w:val="28"/>
+              </w:rPr>
+            </w:pPr>
+          </w:p>
+          <w:p>
+            <w:pPr>
+              <w:spacing w:before="100" w:after="100"/>
+              <w:rPr>
+                <w:rFonts w:ascii="Times New Roman" w:hAnsi="Times New Roman" w:cs="Times New Roman"/>
+                <w:noProof/>
+                <w:color w:val="000000" w:themeColor="text1"/>
+                <w:sz w:val="28"/>
+                <w:szCs w:val="28"/>
+              </w:rPr>
+            </w:pPr>
+          </w:p>
+          <w:p>
+            <w:pPr>
+              <w:spacing w:before="100" w:after="100"/>
+              <w:rPr>
+                <w:rFonts w:ascii="Times New Roman" w:hAnsi="Times New Roman" w:cs="Times New Roman"/>
+                <w:noProof/>
+                <w:color w:val="000000" w:themeColor="text1"/>
+                <w:sz w:val="28"/>
+                <w:szCs w:val="28"/>
+              </w:rPr>
+            </w:pPr>
+            <w:bookmarkStart w:id="0" w:name="_GoBack"/>
+            <w:bookmarkEnd w:id="0"/>
+          </w:p>
+          <w:p>
+            <w:pPr>
+              <w:spacing w:before="100" w:after="100"/>
+              <w:rPr>
+                <w:rFonts w:ascii="Times New Roman" w:hAnsi="Times New Roman" w:cs="Times New Roman"/>
+                <w:noProof/>
+                <w:color w:val="000000" w:themeColor="text1"/>
+                <w:sz w:val="28"/>
+                <w:szCs w:val="28"/>
+              </w:rPr>
+            </w:pPr>
+          </w:p>
+          <w:p>
+            <w:pPr>
+              <w:spacing w:before="100" w:after="100"/>
+              <w:rPr>
+                <w:rFonts w:ascii="Times New Roman" w:hAnsi="Times New Roman" w:cs="Times New Roman"/>
+                <w:noProof/>
+                <w:color w:val="000000" w:themeColor="text1"/>
+                <w:sz w:val="28"/>
+                <w:szCs w:val="28"/>
+              </w:rPr>
+            </w:pPr>
+          </w:p>
+          <w:p>
+            <w:pPr>
+              <w:spacing w:before="100" w:after="100"/>
+              <w:rPr>
+                <w:rFonts w:ascii="Times New Roman" w:hAnsi="Times New Roman" w:cs="Times New Roman"/>
+                <w:noProof/>
+                <w:color w:val="000000" w:themeColor="text1"/>
+                <w:sz w:val="28"/>
+                <w:szCs w:val="28"/>
+              </w:rPr>
+            </w:pPr>
+          </w:p>
+          <w:p>
+            <w:pPr>
+              <w:spacing w:before="100" w:after="100"/>
+              <w:rPr>
+                <w:rFonts w:ascii="Times New Roman" w:hAnsi="Times New Roman" w:cs="Times New Roman"/>
+                <w:noProof/>
+                <w:color w:val="000000" w:themeColor="text1"/>
+                <w:sz w:val="28"/>
+                <w:szCs w:val="28"/>
+              </w:rPr>
+            </w:pPr>
+            <w:r>
+              <w:rPr>
+                <w:rFonts w:ascii="Times New Roman" w:hAnsi="Times New Roman" w:cs="Times New Roman"/>
+                <w:noProof/>
+                <w:color w:val="000000" w:themeColor="text1"/>
+                <w:sz w:val="28"/>
+                <w:szCs w:val="28"/>
+              </w:rPr>
+              <w:t>B5</w:t>
+            </w:r>
+            <w:r>
+              <w:rPr>
+                <w:rFonts w:ascii="Times New Roman" w:hAnsi="Times New Roman" w:cs="Times New Roman"/>
+                <w:noProof/>
+                <w:color w:val="000000" w:themeColor="text1"/>
+                <w:sz w:val="28"/>
+                <w:szCs w:val="28"/>
+              </w:rPr>
+              <w:t xml:space="preserve">: Người dùng chọn câu trả lời -&gt; Use  case: </w:t>
             </w:r>
             <w:r>
               <w:rPr>
@@ -2519,6 +2661,177 @@
               </w:rPr>
               <w:t xml:space="preserve">B2: </w:t>
             </w:r>
+          </w:p>
+          <w:p>
+            <w:pPr>
+              <w:spacing w:before="100" w:after="100"/>
+              <w:rPr>
+                <w:rFonts w:ascii="Times New Roman" w:hAnsi="Times New Roman" w:cs="Times New Roman"/>
+                <w:noProof/>
+                <w:color w:val="000000" w:themeColor="text1"/>
+                <w:sz w:val="28"/>
+                <w:szCs w:val="28"/>
+              </w:rPr>
+            </w:pPr>
+            <w:r>
+              <w:rPr>
+                <w:rFonts w:ascii="Times New Roman" w:hAnsi="Times New Roman" w:cs="Times New Roman"/>
+                <w:noProof/>
+                <w:color w:val="000000" w:themeColor="text1"/>
+                <w:sz w:val="28"/>
+                <w:szCs w:val="28"/>
+              </w:rPr>
+              <w:t>Ứng dụng đọc thoại chào mừng</w:t>
+            </w:r>
+          </w:p>
+          <w:p>
+            <w:pPr>
+              <w:spacing w:before="100" w:after="100"/>
+              <w:rPr>
+                <w:rFonts w:ascii="Times New Roman" w:hAnsi="Times New Roman" w:cs="Times New Roman"/>
+                <w:noProof/>
+                <w:color w:val="000000" w:themeColor="text1"/>
+                <w:sz w:val="28"/>
+                <w:szCs w:val="28"/>
+              </w:rPr>
+            </w:pPr>
+            <w:r>
+              <w:rPr>
+                <w:rFonts w:ascii="Times New Roman" w:hAnsi="Times New Roman" w:cs="Times New Roman"/>
+                <w:noProof/>
+                <w:color w:val="000000" w:themeColor="text1"/>
+                <w:sz w:val="28"/>
+                <w:szCs w:val="28"/>
+              </w:rPr>
+              <w:t>Ứng dụng load form ván chơi</w:t>
+            </w:r>
+          </w:p>
+          <w:p>
+            <w:pPr>
+              <w:spacing w:before="100" w:after="100"/>
+              <w:rPr>
+                <w:rFonts w:ascii="Times New Roman" w:hAnsi="Times New Roman" w:cs="Times New Roman"/>
+                <w:noProof/>
+                <w:color w:val="000000" w:themeColor="text1"/>
+                <w:sz w:val="28"/>
+                <w:szCs w:val="28"/>
+              </w:rPr>
+            </w:pPr>
+            <w:r>
+              <w:rPr>
+                <w:rFonts w:ascii="Times New Roman" w:hAnsi="Times New Roman" w:cs="Times New Roman"/>
+                <w:noProof/>
+                <w:color w:val="000000" w:themeColor="text1"/>
+                <w:sz w:val="28"/>
+                <w:szCs w:val="28"/>
+              </w:rPr>
+              <w:t xml:space="preserve">Hướng dẫn luật chơi </w:t>
+            </w:r>
+            <w:bookmarkStart w:id="1" w:name="OLE_LINK2"/>
+            <w:bookmarkStart w:id="2" w:name="OLE_LINK3"/>
+            <w:r>
+              <w:rPr>
+                <w:rFonts w:ascii="Times New Roman" w:hAnsi="Times New Roman" w:cs="Times New Roman"/>
+                <w:noProof/>
+                <w:color w:val="000000" w:themeColor="text1"/>
+                <w:sz w:val="28"/>
+                <w:szCs w:val="28"/>
+              </w:rPr>
+              <w:t>+ đọc thoại</w:t>
+            </w:r>
+            <w:bookmarkEnd w:id="1"/>
+            <w:bookmarkEnd w:id="2"/>
+          </w:p>
+          <w:p>
+            <w:pPr>
+              <w:spacing w:before="100" w:after="100"/>
+              <w:rPr>
+                <w:rFonts w:ascii="Times New Roman" w:hAnsi="Times New Roman" w:cs="Times New Roman"/>
+                <w:noProof/>
+                <w:color w:val="000000" w:themeColor="text1"/>
+                <w:sz w:val="28"/>
+                <w:szCs w:val="28"/>
+              </w:rPr>
+            </w:pPr>
+            <w:r>
+              <w:rPr>
+                <w:rFonts w:ascii="Times New Roman" w:hAnsi="Times New Roman" w:cs="Times New Roman"/>
+                <w:noProof/>
+                <w:color w:val="000000" w:themeColor="text1"/>
+                <w:sz w:val="28"/>
+                <w:szCs w:val="28"/>
+              </w:rPr>
+              <w:t>Hiển thị thông báo “ Bạn có sẵn sàng chơi không ?” + đọc thoại</w:t>
+            </w:r>
+          </w:p>
+          <w:p>
+            <w:pPr>
+              <w:spacing w:before="100" w:after="100"/>
+              <w:rPr>
+                <w:rFonts w:ascii="Times New Roman" w:hAnsi="Times New Roman" w:cs="Times New Roman"/>
+                <w:noProof/>
+                <w:color w:val="000000" w:themeColor="text1"/>
+                <w:sz w:val="28"/>
+                <w:szCs w:val="28"/>
+              </w:rPr>
+            </w:pPr>
+          </w:p>
+          <w:p>
+            <w:pPr>
+              <w:spacing w:before="100" w:after="100"/>
+              <w:rPr>
+                <w:rFonts w:ascii="Times New Roman" w:hAnsi="Times New Roman" w:cs="Times New Roman"/>
+                <w:noProof/>
+                <w:color w:val="000000" w:themeColor="text1"/>
+                <w:sz w:val="28"/>
+                <w:szCs w:val="28"/>
+              </w:rPr>
+            </w:pPr>
+            <w:r>
+              <w:rPr>
+                <w:rFonts w:ascii="Times New Roman" w:hAnsi="Times New Roman" w:cs="Times New Roman"/>
+                <w:noProof/>
+                <w:color w:val="000000" w:themeColor="text1"/>
+                <w:sz w:val="28"/>
+                <w:szCs w:val="28"/>
+              </w:rPr>
+              <w:t xml:space="preserve">B4: </w:t>
+            </w:r>
+          </w:p>
+          <w:p>
+            <w:pPr>
+              <w:spacing w:before="100" w:after="100"/>
+              <w:rPr>
+                <w:rFonts w:ascii="Times New Roman" w:hAnsi="Times New Roman" w:cs="Times New Roman"/>
+                <w:noProof/>
+                <w:color w:val="000000" w:themeColor="text1"/>
+                <w:sz w:val="28"/>
+                <w:szCs w:val="28"/>
+              </w:rPr>
+            </w:pPr>
+            <w:r>
+              <w:rPr>
+                <w:rFonts w:ascii="Times New Roman" w:hAnsi="Times New Roman" w:cs="Times New Roman"/>
+                <w:noProof/>
+                <w:color w:val="000000" w:themeColor="text1"/>
+                <w:sz w:val="28"/>
+                <w:szCs w:val="28"/>
+              </w:rPr>
+              <w:t>Nếu người dùng xác nhận “Sẵn sàng”</w:t>
+            </w:r>
+          </w:p>
+          <w:p>
+            <w:pPr>
+              <w:spacing w:before="100" w:after="100"/>
+              <w:ind w:left="720"/>
+              <w:rPr>
+                <w:rFonts w:ascii="Times New Roman" w:hAnsi="Times New Roman" w:cs="Times New Roman"/>
+                <w:noProof/>
+                <w:color w:val="000000" w:themeColor="text1"/>
+                <w:sz w:val="28"/>
+                <w:szCs w:val="28"/>
+              </w:rPr>
+            </w:pPr>
             <w:r>
               <w:rPr>
                 <w:rFonts w:ascii="Times New Roman" w:hAnsi="Times New Roman" w:cs="Times New Roman"/>
@@ -2558,6 +2871,61 @@
                 <w:szCs w:val="28"/>
               </w:rPr>
               <w:t xml:space="preserve"> câu hỏi 1</w:t>
+            </w:r>
+            <w:r>
+              <w:rPr>
+                <w:rFonts w:ascii="Times New Roman" w:hAnsi="Times New Roman" w:cs="Times New Roman"/>
+                <w:noProof/>
+                <w:color w:val="000000" w:themeColor="text1"/>
+                <w:sz w:val="28"/>
+                <w:szCs w:val="28"/>
+              </w:rPr>
+              <w:t xml:space="preserve"> + đọc thoại</w:t>
+            </w:r>
+          </w:p>
+          <w:p>
+            <w:pPr>
+              <w:spacing w:before="100" w:after="100"/>
+              <w:rPr>
+                <w:rFonts w:ascii="Times New Roman" w:hAnsi="Times New Roman" w:cs="Times New Roman"/>
+                <w:noProof/>
+                <w:color w:val="000000" w:themeColor="text1"/>
+                <w:sz w:val="28"/>
+                <w:szCs w:val="28"/>
+              </w:rPr>
+            </w:pPr>
+            <w:r>
+              <w:rPr>
+                <w:rFonts w:ascii="Times New Roman" w:hAnsi="Times New Roman" w:cs="Times New Roman"/>
+                <w:noProof/>
+                <w:color w:val="000000" w:themeColor="text1"/>
+                <w:sz w:val="28"/>
+                <w:szCs w:val="28"/>
+              </w:rPr>
+              <w:t>Nếu người chơi xác nhận “Chưa”</w:t>
+            </w:r>
+          </w:p>
+          <w:p>
+            <w:pPr>
+              <w:spacing w:before="100" w:after="100"/>
+              <w:ind w:left="720"/>
+              <w:rPr>
+                <w:rFonts w:ascii="Times New Roman" w:hAnsi="Times New Roman" w:cs="Times New Roman"/>
+                <w:noProof/>
+                <w:color w:val="000000" w:themeColor="text1"/>
+                <w:sz w:val="28"/>
+                <w:szCs w:val="28"/>
+              </w:rPr>
+            </w:pPr>
+            <w:r>
+              <w:rPr>
+                <w:rFonts w:ascii="Times New Roman" w:hAnsi="Times New Roman" w:cs="Times New Roman"/>
+                <w:noProof/>
+                <w:color w:val="000000" w:themeColor="text1"/>
+                <w:sz w:val="28"/>
+                <w:szCs w:val="28"/>
+              </w:rPr>
+              <w:t>Ứng dụng quay trở lại màn hình chính</w:t>
             </w:r>
           </w:p>
           <w:p>
@@ -2670,6 +3038,7 @@
                 <w:sz w:val="28"/>
                 <w:szCs w:val="28"/>
               </w:rPr>
+              <w:lastRenderedPageBreak/>
               <w:t>Ngoại lệ</w:t>
             </w:r>
           </w:p>
@@ -2852,7 +3221,6 @@
                 <w:sz w:val="28"/>
                 <w:szCs w:val="28"/>
               </w:rPr>
-              <w:lastRenderedPageBreak/>
               <w:t>USECASE</w:t>
             </w:r>
           </w:p>
@@ -3698,7 +4066,6 @@
                 <w:sz w:val="28"/>
                 <w:szCs w:val="28"/>
               </w:rPr>
-              <w:lastRenderedPageBreak/>
               <w:t>USECASE</w:t>
             </w:r>
           </w:p>
@@ -4369,6 +4736,7 @@
                 <w:sz w:val="28"/>
                 <w:szCs w:val="28"/>
               </w:rPr>
+              <w:lastRenderedPageBreak/>
               <w:t xml:space="preserve">Ứng </w:t>
             </w:r>
             <w:r>
@@ -4550,7 +4918,6 @@
                 <w:sz w:val="28"/>
                 <w:szCs w:val="28"/>
               </w:rPr>
-              <w:lastRenderedPageBreak/>
               <w:t>+ Nếu người dùng chọn không, ứng dụng không làm gì hết</w:t>
             </w:r>
           </w:p>
@@ -5309,7 +5676,18 @@
                 <w:sz w:val="28"/>
                 <w:szCs w:val="28"/>
               </w:rPr>
-              <w:t>hỏi xác nhận, bạn có muốn dừng cuộc chơi</w:t>
+              <w:t xml:space="preserve">hỏi xác nhận, bạn có </w:t>
+            </w:r>
+            <w:r>
+              <w:rPr>
+                <w:rFonts w:ascii="Times New Roman" w:hAnsi="Times New Roman" w:cs="Times New Roman"/>
+                <w:noProof/>
+                <w:color w:val="000000" w:themeColor="text1"/>
+                <w:sz w:val="28"/>
+                <w:szCs w:val="28"/>
+              </w:rPr>
+              <w:lastRenderedPageBreak/>
+              <w:t>muốn dừng cuộc chơi</w:t>
             </w:r>
           </w:p>
           <w:p>
@@ -5693,7 +6071,7 @@
                 <w:szCs w:val="28"/>
               </w:rPr>
             </w:pPr>
-            <w:bookmarkStart w:id="0" w:name="OLE_LINK1"/>
+            <w:bookmarkStart w:id="3" w:name="OLE_LINK1"/>
             <w:r>
               <w:rPr>
                 <w:rFonts w:ascii="Times New Roman" w:hAnsi="Times New Roman" w:cs="Times New Roman"/>
@@ -6304,6 +6682,7 @@
                 <w:sz w:val="28"/>
                 <w:szCs w:val="28"/>
               </w:rPr>
+              <w:lastRenderedPageBreak/>
               <w:t>Dòng sự kiện khác</w:t>
             </w:r>
           </w:p>
@@ -6458,7 +6837,7 @@
           </w:p>
         </w:tc>
       </w:tr>
-      <w:bookmarkEnd w:id="0"/>
+      <w:bookmarkEnd w:id="3"/>
     </w:tbl>
     <w:p>
       <w:pPr>
@@ -7242,6 +7621,7 @@
                 <w:sz w:val="28"/>
                 <w:szCs w:val="28"/>
               </w:rPr>
+              <w:lastRenderedPageBreak/>
               <w:t>Quay về màn hình chính</w:t>
             </w:r>
           </w:p>
@@ -7278,6 +7658,7 @@
                 <w:sz w:val="28"/>
                 <w:szCs w:val="28"/>
               </w:rPr>
+              <w:lastRenderedPageBreak/>
               <w:t>Dòng sự kiện khác</w:t>
             </w:r>
           </w:p>
@@ -7525,7 +7906,6 @@
                 <w:sz w:val="28"/>
                 <w:szCs w:val="28"/>
               </w:rPr>
-              <w:lastRenderedPageBreak/>
               <w:t>USECASE</w:t>
             </w:r>
           </w:p>
@@ -8240,6 +8620,7 @@
                 <w:sz w:val="28"/>
                 <w:szCs w:val="28"/>
               </w:rPr>
+              <w:lastRenderedPageBreak/>
               <w:t>Quay về màn hình chính</w:t>
             </w:r>
           </w:p>
@@ -8276,6 +8657,7 @@
                 <w:sz w:val="28"/>
                 <w:szCs w:val="28"/>
               </w:rPr>
+              <w:lastRenderedPageBreak/>
               <w:t>Dòng sự kiện khác</w:t>
             </w:r>
           </w:p>
@@ -8523,7 +8905,6 @@
                 <w:sz w:val="28"/>
                 <w:szCs w:val="28"/>
               </w:rPr>
-              <w:lastRenderedPageBreak/>
               <w:t>USECASE</w:t>
             </w:r>
           </w:p>
@@ -9453,7 +9834,6 @@
                 <w:sz w:val="28"/>
                 <w:szCs w:val="28"/>
               </w:rPr>
-              <w:lastRenderedPageBreak/>
               <w:t>USECASE</w:t>
             </w:r>
           </w:p>
@@ -10280,6 +10660,7 @@
                 <w:sz w:val="28"/>
                 <w:szCs w:val="28"/>
               </w:rPr>
+              <w:lastRenderedPageBreak/>
               <w:t>Ngoại lệ</w:t>
             </w:r>
           </w:p>
@@ -10439,7 +10820,6 @@
           <w:sz w:val="36"/>
           <w:szCs w:val="36"/>
         </w:rPr>
-        <w:lastRenderedPageBreak/>
         <w:t>Phân tích</w:t>
       </w:r>
     </w:p>
@@ -10478,6 +10858,7 @@
           <w:sz w:val="28"/>
           <w:szCs w:val="28"/>
         </w:rPr>
+        <w:lastRenderedPageBreak/>
         <w:drawing>
           <wp:inline distT="0" distB="0" distL="0" distR="0">
             <wp:extent cx="6858000" cy="4920587"/>
@@ -10892,7 +11273,6 @@
                 <w:sz w:val="28"/>
                 <w:szCs w:val="28"/>
               </w:rPr>
-              <w:lastRenderedPageBreak/>
               <w:t>CAUHOI</w:t>
             </w:r>
           </w:p>
@@ -10997,6 +11377,7 @@
                 <w:sz w:val="28"/>
                 <w:szCs w:val="28"/>
               </w:rPr>
+              <w:lastRenderedPageBreak/>
               <w:t>1</w:t>
             </w:r>
           </w:p>
@@ -12217,7 +12598,6 @@
                 <w:sz w:val="28"/>
                 <w:szCs w:val="28"/>
               </w:rPr>
-              <w:lastRenderedPageBreak/>
               <w:t>CHITIETVANCHOI</w:t>
             </w:r>
           </w:p>
@@ -12322,6 +12702,7 @@
                 <w:sz w:val="28"/>
                 <w:szCs w:val="28"/>
               </w:rPr>
+              <w:lastRenderedPageBreak/>
               <w:t>1</w:t>
             </w:r>
           </w:p>
@@ -12979,7 +13360,6 @@
           <w:sz w:val="36"/>
           <w:szCs w:val="28"/>
         </w:rPr>
-        <w:lastRenderedPageBreak/>
         <w:t>Kiến trúc phần mềm</w:t>
       </w:r>
     </w:p>
@@ -14113,7 +14493,6 @@
           <w:sz w:val="36"/>
           <w:szCs w:val="28"/>
         </w:rPr>
-        <w:lastRenderedPageBreak/>
         <w:t>Thiết kế giao diện</w:t>
       </w:r>
     </w:p>
@@ -14152,6 +14531,7 @@
           <w:sz w:val="28"/>
           <w:szCs w:val="28"/>
         </w:rPr>
+        <w:lastRenderedPageBreak/>
         <w:drawing>
           <wp:inline distT="0" distB="0" distL="0" distR="0">
             <wp:extent cx="4124325" cy="6172200"/>
@@ -14257,7 +14637,6 @@
           <w:sz w:val="28"/>
           <w:szCs w:val="28"/>
         </w:rPr>
-        <w:lastRenderedPageBreak/>
         <w:t xml:space="preserve">Màn hình </w:t>
       </w:r>
       <w:r>
@@ -14279,7 +14658,6 @@
           <w:szCs w:val="28"/>
         </w:rPr>
       </w:pPr>
-      <w:bookmarkStart w:id="1" w:name="_GoBack"/>
       <w:r>
         <w:rPr>
           <w:rFonts w:ascii="Times New Roman" w:hAnsi="Times New Roman" w:cs="Times New Roman"/>
@@ -14287,6 +14665,7 @@
           <w:sz w:val="28"/>
           <w:szCs w:val="28"/>
         </w:rPr>
+        <w:lastRenderedPageBreak/>
         <w:drawing>
           <wp:inline distT="0" distB="0" distL="0" distR="0">
             <wp:extent cx="4105275" cy="6562725"/>
@@ -14336,7 +14715,6 @@
           </wp:inline>
         </w:drawing>
       </w:r>
-      <w:bookmarkEnd w:id="1"/>
     </w:p>
     <w:p>
       <w:pPr>
@@ -14428,7 +14806,7 @@
           <w:rPr>
             <w:noProof/>
           </w:rPr>
-          <w:t>18</w:t>
+          <w:t>4</w:t>
         </w:r>
         <w:r>
           <w:rPr>
@@ -15458,7 +15836,7 @@
 </file>
 
 <file path=customXml/itemProps1.xml><?xml version="1.0" encoding="utf-8"?>
-<ds:datastoreItem xmlns:ds="http://schemas.openxmlformats.org/officeDocument/2006/customXml" ds:itemID="{0235627E-5BBC-4FF8-BDF5-3F9D0CDB824F}">
+<ds:datastoreItem xmlns:ds="http://schemas.openxmlformats.org/officeDocument/2006/customXml" ds:itemID="{EA13DB0D-C893-41E3-9A5A-F1ECB3B8369B}">
   <ds:schemaRefs>
     <ds:schemaRef ds:uri="http://schemas.openxmlformats.org/officeDocument/2006/bibliography"/>
   </ds:schemaRefs>

</xml_diff>